<commit_message>
ejemplos de herencia y constructores
</commit_message>
<xml_diff>
--- a/presentacion/ejemplos.docx
+++ b/presentacion/ejemplos.docx
@@ -7,10 +7,21 @@
         <w:pStyle w:val="Normal"/>
         <w:bidi w:val="0"/>
         <w:jc w:val="left"/>
-        <w:rPr/>
-      </w:pPr>
-      <w:r>
-        <w:rPr/>
+        <w:rPr>
+          <w:b/>
+          <w:b/>
+          <w:bCs/>
+          <w:sz w:val="28"/>
+          <w:szCs w:val="28"/>
+        </w:rPr>
+      </w:pPr>
+      <w:r>
+        <w:rPr>
+          <w:b/>
+          <w:bCs/>
+          <w:sz w:val="28"/>
+          <w:szCs w:val="28"/>
+        </w:rPr>
         <w:t>Control de flujo</w:t>
       </w:r>
     </w:p>
@@ -68,6 +79,578 @@
             </a:graphic>
           </wp:anchor>
         </w:drawing>
+      </w:r>
+    </w:p>
+    <w:p>
+      <w:pPr>
+        <w:pStyle w:val="Normal"/>
+        <w:bidi w:val="0"/>
+        <w:jc w:val="left"/>
+        <w:rPr>
+          <w:b/>
+          <w:b/>
+          <w:bCs/>
+          <w:sz w:val="28"/>
+          <w:szCs w:val="28"/>
+        </w:rPr>
+      </w:pPr>
+      <w:r>
+        <w:rPr>
+          <w:b/>
+          <w:bCs/>
+          <w:sz w:val="28"/>
+          <w:szCs w:val="28"/>
+        </w:rPr>
+        <w:t>Clases</w:t>
+      </w:r>
+    </w:p>
+    <w:p>
+      <w:pPr>
+        <w:pStyle w:val="Normal"/>
+        <w:bidi w:val="0"/>
+        <w:jc w:val="left"/>
+        <w:rPr/>
+      </w:pPr>
+      <w:r>
+        <w:rPr/>
+      </w:r>
+    </w:p>
+    <w:p>
+      <w:pPr>
+        <w:pStyle w:val="Normal"/>
+        <w:bidi w:val="0"/>
+        <w:jc w:val="left"/>
+        <w:rPr/>
+      </w:pPr>
+      <w:r>
+        <w:rPr/>
+        <w:drawing>
+          <wp:anchor behindDoc="0" distT="0" distB="0" distL="0" distR="0" simplePos="0" locked="0" layoutInCell="1" allowOverlap="1" relativeHeight="3">
+            <wp:simplePos x="0" y="0"/>
+            <wp:positionH relativeFrom="column">
+              <wp:align>center</wp:align>
+            </wp:positionH>
+            <wp:positionV relativeFrom="paragraph">
+              <wp:posOffset>635</wp:posOffset>
+            </wp:positionV>
+            <wp:extent cx="6332220" cy="3232150"/>
+            <wp:effectExtent l="0" t="0" r="0" b="0"/>
+            <wp:wrapSquare wrapText="largest"/>
+            <wp:docPr id="2" name="Imagen2" descr=""/>
+            <wp:cNvGraphicFramePr>
+              <a:graphicFrameLocks xmlns:a="http://schemas.openxmlformats.org/drawingml/2006/main" noChangeAspect="1"/>
+            </wp:cNvGraphicFramePr>
+            <a:graphic xmlns:a="http://schemas.openxmlformats.org/drawingml/2006/main">
+              <a:graphicData uri="http://schemas.openxmlformats.org/drawingml/2006/picture">
+                <pic:pic xmlns:pic="http://schemas.openxmlformats.org/drawingml/2006/picture">
+                  <pic:nvPicPr>
+                    <pic:cNvPr id="2" name="Imagen2" descr=""/>
+                    <pic:cNvPicPr>
+                      <a:picLocks noChangeAspect="1" noChangeArrowheads="1"/>
+                    </pic:cNvPicPr>
+                  </pic:nvPicPr>
+                  <pic:blipFill>
+                    <a:blip r:embed="rId3"/>
+                    <a:stretch>
+                      <a:fillRect/>
+                    </a:stretch>
+                  </pic:blipFill>
+                  <pic:spPr bwMode="auto">
+                    <a:xfrm>
+                      <a:off x="0" y="0"/>
+                      <a:ext cx="6332220" cy="3232150"/>
+                    </a:xfrm>
+                    <a:prstGeom prst="rect">
+                      <a:avLst/>
+                    </a:prstGeom>
+                  </pic:spPr>
+                </pic:pic>
+              </a:graphicData>
+            </a:graphic>
+          </wp:anchor>
+        </w:drawing>
+      </w:r>
+    </w:p>
+    <w:p>
+      <w:pPr>
+        <w:pStyle w:val="Normal"/>
+        <w:bidi w:val="0"/>
+        <w:jc w:val="left"/>
+        <w:rPr/>
+      </w:pPr>
+      <w:r>
+        <w:rPr/>
+      </w:r>
+    </w:p>
+    <w:p>
+      <w:pPr>
+        <w:pStyle w:val="Normal"/>
+        <w:bidi w:val="0"/>
+        <w:jc w:val="left"/>
+        <w:rPr/>
+      </w:pPr>
+      <w:r>
+        <w:rPr/>
+        <w:drawing>
+          <wp:anchor behindDoc="0" distT="0" distB="0" distL="0" distR="0" simplePos="0" locked="0" layoutInCell="1" allowOverlap="1" relativeHeight="4">
+            <wp:simplePos x="0" y="0"/>
+            <wp:positionH relativeFrom="column">
+              <wp:align>center</wp:align>
+            </wp:positionH>
+            <wp:positionV relativeFrom="paragraph">
+              <wp:posOffset>635</wp:posOffset>
+            </wp:positionV>
+            <wp:extent cx="6332220" cy="2770505"/>
+            <wp:effectExtent l="0" t="0" r="0" b="0"/>
+            <wp:wrapSquare wrapText="largest"/>
+            <wp:docPr id="3" name="Imagen3" descr=""/>
+            <wp:cNvGraphicFramePr>
+              <a:graphicFrameLocks xmlns:a="http://schemas.openxmlformats.org/drawingml/2006/main" noChangeAspect="1"/>
+            </wp:cNvGraphicFramePr>
+            <a:graphic xmlns:a="http://schemas.openxmlformats.org/drawingml/2006/main">
+              <a:graphicData uri="http://schemas.openxmlformats.org/drawingml/2006/picture">
+                <pic:pic xmlns:pic="http://schemas.openxmlformats.org/drawingml/2006/picture">
+                  <pic:nvPicPr>
+                    <pic:cNvPr id="3" name="Imagen3" descr=""/>
+                    <pic:cNvPicPr>
+                      <a:picLocks noChangeAspect="1" noChangeArrowheads="1"/>
+                    </pic:cNvPicPr>
+                  </pic:nvPicPr>
+                  <pic:blipFill>
+                    <a:blip r:embed="rId4"/>
+                    <a:stretch>
+                      <a:fillRect/>
+                    </a:stretch>
+                  </pic:blipFill>
+                  <pic:spPr bwMode="auto">
+                    <a:xfrm>
+                      <a:off x="0" y="0"/>
+                      <a:ext cx="6332220" cy="2770505"/>
+                    </a:xfrm>
+                    <a:prstGeom prst="rect">
+                      <a:avLst/>
+                    </a:prstGeom>
+                  </pic:spPr>
+                </pic:pic>
+              </a:graphicData>
+            </a:graphic>
+          </wp:anchor>
+        </w:drawing>
+        <w:drawing>
+          <wp:anchor behindDoc="0" distT="0" distB="0" distL="0" distR="0" simplePos="0" locked="0" layoutInCell="1" allowOverlap="1" relativeHeight="5">
+            <wp:simplePos x="0" y="0"/>
+            <wp:positionH relativeFrom="column">
+              <wp:posOffset>0</wp:posOffset>
+            </wp:positionH>
+            <wp:positionV relativeFrom="paragraph">
+              <wp:posOffset>2829560</wp:posOffset>
+            </wp:positionV>
+            <wp:extent cx="6332220" cy="2950210"/>
+            <wp:effectExtent l="0" t="0" r="0" b="0"/>
+            <wp:wrapSquare wrapText="largest"/>
+            <wp:docPr id="4" name="Imagen4" descr=""/>
+            <wp:cNvGraphicFramePr>
+              <a:graphicFrameLocks xmlns:a="http://schemas.openxmlformats.org/drawingml/2006/main" noChangeAspect="1"/>
+            </wp:cNvGraphicFramePr>
+            <a:graphic xmlns:a="http://schemas.openxmlformats.org/drawingml/2006/main">
+              <a:graphicData uri="http://schemas.openxmlformats.org/drawingml/2006/picture">
+                <pic:pic xmlns:pic="http://schemas.openxmlformats.org/drawingml/2006/picture">
+                  <pic:nvPicPr>
+                    <pic:cNvPr id="4" name="Imagen4" descr=""/>
+                    <pic:cNvPicPr>
+                      <a:picLocks noChangeAspect="1" noChangeArrowheads="1"/>
+                    </pic:cNvPicPr>
+                  </pic:nvPicPr>
+                  <pic:blipFill>
+                    <a:blip r:embed="rId5"/>
+                    <a:stretch>
+                      <a:fillRect/>
+                    </a:stretch>
+                  </pic:blipFill>
+                  <pic:spPr bwMode="auto">
+                    <a:xfrm>
+                      <a:off x="0" y="0"/>
+                      <a:ext cx="6332220" cy="2950210"/>
+                    </a:xfrm>
+                    <a:prstGeom prst="rect">
+                      <a:avLst/>
+                    </a:prstGeom>
+                  </pic:spPr>
+                </pic:pic>
+              </a:graphicData>
+            </a:graphic>
+          </wp:anchor>
+        </w:drawing>
+        <w:drawing>
+          <wp:anchor behindDoc="0" distT="0" distB="0" distL="0" distR="0" simplePos="0" locked="0" layoutInCell="1" allowOverlap="1" relativeHeight="6">
+            <wp:simplePos x="0" y="0"/>
+            <wp:positionH relativeFrom="column">
+              <wp:posOffset>0</wp:posOffset>
+            </wp:positionH>
+            <wp:positionV relativeFrom="paragraph">
+              <wp:posOffset>5853430</wp:posOffset>
+            </wp:positionV>
+            <wp:extent cx="6332220" cy="2675255"/>
+            <wp:effectExtent l="0" t="0" r="0" b="0"/>
+            <wp:wrapSquare wrapText="largest"/>
+            <wp:docPr id="5" name="Imagen5" descr=""/>
+            <wp:cNvGraphicFramePr>
+              <a:graphicFrameLocks xmlns:a="http://schemas.openxmlformats.org/drawingml/2006/main" noChangeAspect="1"/>
+            </wp:cNvGraphicFramePr>
+            <a:graphic xmlns:a="http://schemas.openxmlformats.org/drawingml/2006/main">
+              <a:graphicData uri="http://schemas.openxmlformats.org/drawingml/2006/picture">
+                <pic:pic xmlns:pic="http://schemas.openxmlformats.org/drawingml/2006/picture">
+                  <pic:nvPicPr>
+                    <pic:cNvPr id="5" name="Imagen5" descr=""/>
+                    <pic:cNvPicPr>
+                      <a:picLocks noChangeAspect="1" noChangeArrowheads="1"/>
+                    </pic:cNvPicPr>
+                  </pic:nvPicPr>
+                  <pic:blipFill>
+                    <a:blip r:embed="rId6"/>
+                    <a:stretch>
+                      <a:fillRect/>
+                    </a:stretch>
+                  </pic:blipFill>
+                  <pic:spPr bwMode="auto">
+                    <a:xfrm>
+                      <a:off x="0" y="0"/>
+                      <a:ext cx="6332220" cy="2675255"/>
+                    </a:xfrm>
+                    <a:prstGeom prst="rect">
+                      <a:avLst/>
+                    </a:prstGeom>
+                  </pic:spPr>
+                </pic:pic>
+              </a:graphicData>
+            </a:graphic>
+          </wp:anchor>
+        </w:drawing>
+      </w:r>
+    </w:p>
+    <w:p>
+      <w:pPr>
+        <w:pStyle w:val="Normal"/>
+        <w:bidi w:val="0"/>
+        <w:jc w:val="left"/>
+        <w:rPr/>
+      </w:pPr>
+      <w:r>
+        <w:rPr/>
+      </w:r>
+    </w:p>
+    <w:p>
+      <w:pPr>
+        <w:pStyle w:val="Normal"/>
+        <w:bidi w:val="0"/>
+        <w:jc w:val="left"/>
+        <w:rPr/>
+      </w:pPr>
+      <w:r>
+        <w:rPr/>
+      </w:r>
+    </w:p>
+    <w:p>
+      <w:pPr>
+        <w:pStyle w:val="Normal"/>
+        <w:bidi w:val="0"/>
+        <w:jc w:val="left"/>
+        <w:rPr/>
+      </w:pPr>
+      <w:r>
+        <w:rPr/>
+        <w:drawing>
+          <wp:anchor behindDoc="0" distT="0" distB="0" distL="0" distR="0" simplePos="0" locked="0" layoutInCell="1" allowOverlap="1" relativeHeight="7">
+            <wp:simplePos x="0" y="0"/>
+            <wp:positionH relativeFrom="column">
+              <wp:posOffset>-66675</wp:posOffset>
+            </wp:positionH>
+            <wp:positionV relativeFrom="paragraph">
+              <wp:posOffset>45720</wp:posOffset>
+            </wp:positionV>
+            <wp:extent cx="6332220" cy="2738755"/>
+            <wp:effectExtent l="0" t="0" r="0" b="0"/>
+            <wp:wrapSquare wrapText="largest"/>
+            <wp:docPr id="6" name="Imagen6" descr=""/>
+            <wp:cNvGraphicFramePr>
+              <a:graphicFrameLocks xmlns:a="http://schemas.openxmlformats.org/drawingml/2006/main" noChangeAspect="1"/>
+            </wp:cNvGraphicFramePr>
+            <a:graphic xmlns:a="http://schemas.openxmlformats.org/drawingml/2006/main">
+              <a:graphicData uri="http://schemas.openxmlformats.org/drawingml/2006/picture">
+                <pic:pic xmlns:pic="http://schemas.openxmlformats.org/drawingml/2006/picture">
+                  <pic:nvPicPr>
+                    <pic:cNvPr id="6" name="Imagen6" descr=""/>
+                    <pic:cNvPicPr>
+                      <a:picLocks noChangeAspect="1" noChangeArrowheads="1"/>
+                    </pic:cNvPicPr>
+                  </pic:nvPicPr>
+                  <pic:blipFill>
+                    <a:blip r:embed="rId7"/>
+                    <a:stretch>
+                      <a:fillRect/>
+                    </a:stretch>
+                  </pic:blipFill>
+                  <pic:spPr bwMode="auto">
+                    <a:xfrm>
+                      <a:off x="0" y="0"/>
+                      <a:ext cx="6332220" cy="2738755"/>
+                    </a:xfrm>
+                    <a:prstGeom prst="rect">
+                      <a:avLst/>
+                    </a:prstGeom>
+                  </pic:spPr>
+                </pic:pic>
+              </a:graphicData>
+            </a:graphic>
+          </wp:anchor>
+        </w:drawing>
+        <w:drawing>
+          <wp:anchor behindDoc="0" distT="0" distB="0" distL="0" distR="0" simplePos="0" locked="0" layoutInCell="1" allowOverlap="1" relativeHeight="8">
+            <wp:simplePos x="0" y="0"/>
+            <wp:positionH relativeFrom="column">
+              <wp:posOffset>95250</wp:posOffset>
+            </wp:positionH>
+            <wp:positionV relativeFrom="paragraph">
+              <wp:posOffset>2896870</wp:posOffset>
+            </wp:positionV>
+            <wp:extent cx="6332220" cy="2199005"/>
+            <wp:effectExtent l="0" t="0" r="0" b="0"/>
+            <wp:wrapSquare wrapText="largest"/>
+            <wp:docPr id="7" name="Imagen7" descr=""/>
+            <wp:cNvGraphicFramePr>
+              <a:graphicFrameLocks xmlns:a="http://schemas.openxmlformats.org/drawingml/2006/main" noChangeAspect="1"/>
+            </wp:cNvGraphicFramePr>
+            <a:graphic xmlns:a="http://schemas.openxmlformats.org/drawingml/2006/main">
+              <a:graphicData uri="http://schemas.openxmlformats.org/drawingml/2006/picture">
+                <pic:pic xmlns:pic="http://schemas.openxmlformats.org/drawingml/2006/picture">
+                  <pic:nvPicPr>
+                    <pic:cNvPr id="7" name="Imagen7" descr=""/>
+                    <pic:cNvPicPr>
+                      <a:picLocks noChangeAspect="1" noChangeArrowheads="1"/>
+                    </pic:cNvPicPr>
+                  </pic:nvPicPr>
+                  <pic:blipFill>
+                    <a:blip r:embed="rId8"/>
+                    <a:stretch>
+                      <a:fillRect/>
+                    </a:stretch>
+                  </pic:blipFill>
+                  <pic:spPr bwMode="auto">
+                    <a:xfrm>
+                      <a:off x="0" y="0"/>
+                      <a:ext cx="6332220" cy="2199005"/>
+                    </a:xfrm>
+                    <a:prstGeom prst="rect">
+                      <a:avLst/>
+                    </a:prstGeom>
+                  </pic:spPr>
+                </pic:pic>
+              </a:graphicData>
+            </a:graphic>
+          </wp:anchor>
+        </w:drawing>
+      </w:r>
+    </w:p>
+    <w:p>
+      <w:pPr>
+        <w:pStyle w:val="Normal"/>
+        <w:bidi w:val="0"/>
+        <w:jc w:val="left"/>
+        <w:rPr>
+          <w:b/>
+          <w:b/>
+          <w:bCs/>
+          <w:sz w:val="28"/>
+          <w:szCs w:val="28"/>
+        </w:rPr>
+      </w:pPr>
+      <w:r>
+        <w:rPr>
+          <w:b/>
+          <w:bCs/>
+          <w:sz w:val="28"/>
+          <w:szCs w:val="28"/>
+        </w:rPr>
+        <w:t>Constructor</w:t>
+      </w:r>
+    </w:p>
+    <w:p>
+      <w:pPr>
+        <w:pStyle w:val="Normal"/>
+        <w:bidi w:val="0"/>
+        <w:jc w:val="left"/>
+        <w:rPr/>
+      </w:pPr>
+      <w:r>
+        <w:rPr/>
+        <w:drawing>
+          <wp:anchor behindDoc="0" distT="0" distB="0" distL="0" distR="0" simplePos="0" locked="0" layoutInCell="1" allowOverlap="1" relativeHeight="9">
+            <wp:simplePos x="0" y="0"/>
+            <wp:positionH relativeFrom="column">
+              <wp:align>center</wp:align>
+            </wp:positionH>
+            <wp:positionV relativeFrom="paragraph">
+              <wp:posOffset>635</wp:posOffset>
+            </wp:positionV>
+            <wp:extent cx="6332220" cy="2706370"/>
+            <wp:effectExtent l="0" t="0" r="0" b="0"/>
+            <wp:wrapSquare wrapText="largest"/>
+            <wp:docPr id="8" name="Imagen8" descr=""/>
+            <wp:cNvGraphicFramePr>
+              <a:graphicFrameLocks xmlns:a="http://schemas.openxmlformats.org/drawingml/2006/main" noChangeAspect="1"/>
+            </wp:cNvGraphicFramePr>
+            <a:graphic xmlns:a="http://schemas.openxmlformats.org/drawingml/2006/main">
+              <a:graphicData uri="http://schemas.openxmlformats.org/drawingml/2006/picture">
+                <pic:pic xmlns:pic="http://schemas.openxmlformats.org/drawingml/2006/picture">
+                  <pic:nvPicPr>
+                    <pic:cNvPr id="8" name="Imagen8" descr=""/>
+                    <pic:cNvPicPr>
+                      <a:picLocks noChangeAspect="1" noChangeArrowheads="1"/>
+                    </pic:cNvPicPr>
+                  </pic:nvPicPr>
+                  <pic:blipFill>
+                    <a:blip r:embed="rId9"/>
+                    <a:stretch>
+                      <a:fillRect/>
+                    </a:stretch>
+                  </pic:blipFill>
+                  <pic:spPr bwMode="auto">
+                    <a:xfrm>
+                      <a:off x="0" y="0"/>
+                      <a:ext cx="6332220" cy="2706370"/>
+                    </a:xfrm>
+                    <a:prstGeom prst="rect">
+                      <a:avLst/>
+                    </a:prstGeom>
+                  </pic:spPr>
+                </pic:pic>
+              </a:graphicData>
+            </a:graphic>
+          </wp:anchor>
+        </w:drawing>
+      </w:r>
+    </w:p>
+    <w:p>
+      <w:pPr>
+        <w:pStyle w:val="Normal"/>
+        <w:bidi w:val="0"/>
+        <w:jc w:val="left"/>
+        <w:rPr/>
+      </w:pPr>
+      <w:r>
+        <w:rPr/>
+      </w:r>
+    </w:p>
+    <w:p>
+      <w:pPr>
+        <w:pStyle w:val="Normal"/>
+        <w:bidi w:val="0"/>
+        <w:jc w:val="left"/>
+        <w:rPr>
+          <w:b/>
+          <w:b/>
+          <w:bCs/>
+          <w:sz w:val="28"/>
+          <w:szCs w:val="28"/>
+        </w:rPr>
+      </w:pPr>
+      <w:r>
+        <w:rPr>
+          <w:b/>
+          <w:bCs/>
+          <w:sz w:val="28"/>
+          <w:szCs w:val="28"/>
+        </w:rPr>
+        <w:t>Herencia</w:t>
+      </w:r>
+    </w:p>
+    <w:p>
+      <w:pPr>
+        <w:pStyle w:val="Normal"/>
+        <w:bidi w:val="0"/>
+        <w:jc w:val="left"/>
+        <w:rPr/>
+      </w:pPr>
+      <w:r>
+        <w:rPr/>
+        <w:drawing>
+          <wp:anchor behindDoc="0" distT="0" distB="0" distL="0" distR="0" simplePos="0" locked="0" layoutInCell="1" allowOverlap="1" relativeHeight="10">
+            <wp:simplePos x="0" y="0"/>
+            <wp:positionH relativeFrom="column">
+              <wp:align>center</wp:align>
+            </wp:positionH>
+            <wp:positionV relativeFrom="paragraph">
+              <wp:posOffset>635</wp:posOffset>
+            </wp:positionV>
+            <wp:extent cx="6332220" cy="3457575"/>
+            <wp:effectExtent l="0" t="0" r="0" b="0"/>
+            <wp:wrapSquare wrapText="largest"/>
+            <wp:docPr id="9" name="Imagen9" descr=""/>
+            <wp:cNvGraphicFramePr>
+              <a:graphicFrameLocks xmlns:a="http://schemas.openxmlformats.org/drawingml/2006/main" noChangeAspect="1"/>
+            </wp:cNvGraphicFramePr>
+            <a:graphic xmlns:a="http://schemas.openxmlformats.org/drawingml/2006/main">
+              <a:graphicData uri="http://schemas.openxmlformats.org/drawingml/2006/picture">
+                <pic:pic xmlns:pic="http://schemas.openxmlformats.org/drawingml/2006/picture">
+                  <pic:nvPicPr>
+                    <pic:cNvPr id="9" name="Imagen9" descr=""/>
+                    <pic:cNvPicPr>
+                      <a:picLocks noChangeAspect="1" noChangeArrowheads="1"/>
+                    </pic:cNvPicPr>
+                  </pic:nvPicPr>
+                  <pic:blipFill>
+                    <a:blip r:embed="rId10"/>
+                    <a:stretch>
+                      <a:fillRect/>
+                    </a:stretch>
+                  </pic:blipFill>
+                  <pic:spPr bwMode="auto">
+                    <a:xfrm>
+                      <a:off x="0" y="0"/>
+                      <a:ext cx="6332220" cy="3457575"/>
+                    </a:xfrm>
+                    <a:prstGeom prst="rect">
+                      <a:avLst/>
+                    </a:prstGeom>
+                  </pic:spPr>
+                </pic:pic>
+              </a:graphicData>
+            </a:graphic>
+          </wp:anchor>
+        </w:drawing>
+      </w:r>
+    </w:p>
+    <w:p>
+      <w:pPr>
+        <w:pStyle w:val="Normal"/>
+        <w:bidi w:val="0"/>
+        <w:jc w:val="left"/>
+        <w:rPr/>
+      </w:pPr>
+      <w:r>
+        <w:rPr/>
+      </w:r>
+    </w:p>
+    <w:p>
+      <w:pPr>
+        <w:pStyle w:val="Normal"/>
+        <w:bidi w:val="0"/>
+        <w:jc w:val="left"/>
+        <w:rPr/>
+      </w:pPr>
+      <w:r>
+        <w:rPr/>
+      </w:r>
+    </w:p>
+    <w:p>
+      <w:pPr>
+        <w:pStyle w:val="Normal"/>
+        <w:bidi w:val="0"/>
+        <w:jc w:val="left"/>
+        <w:rPr/>
+      </w:pPr>
+      <w:r>
+        <w:rPr/>
       </w:r>
     </w:p>
     <w:p>

</xml_diff>